<commit_message>
Update GH_UP494 S21 Learning Contract.docx
Push signed learning contract
</commit_message>
<xml_diff>
--- a/1_Contract/GH_UP494 S21 Learning Contract.docx
+++ b/1_Contract/GH_UP494 S21 Learning Contract.docx
@@ -1,6 +1,6 @@
 
 <file path=word/document.xml><?xml version="1.0" encoding="utf-8"?>
-<w:document xmlns:wpc="http://schemas.microsoft.com/office/word/2010/wordprocessingCanvas" xmlns:cx="http://schemas.microsoft.com/office/drawing/2014/chartex" xmlns:cx1="http://schemas.microsoft.com/office/drawing/2015/9/8/chartex" xmlns:cx2="http://schemas.microsoft.com/office/drawing/2015/10/21/chartex" xmlns:cx3="http://schemas.microsoft.com/office/drawing/2016/5/9/chartex" xmlns:cx4="http://schemas.microsoft.com/office/drawing/2016/5/10/chartex" xmlns:cx5="http://schemas.microsoft.com/office/drawing/2016/5/11/chartex" xmlns:cx6="http://schemas.microsoft.com/office/drawing/2016/5/12/chartex" xmlns:cx7="http://schemas.microsoft.com/office/drawing/2016/5/13/chartex" xmlns:cx8="http://schemas.microsoft.com/office/drawing/2016/5/14/chartex" xmlns:mc="http://schemas.openxmlformats.org/markup-compatibility/2006" xmlns:aink="http://schemas.microsoft.com/office/drawing/2016/ink" xmlns:am3d="http://schemas.microsoft.com/office/drawing/2017/model3d" xmlns:o="urn:schemas-microsoft-com:office:office" xmlns:r="http://schemas.openxmlformats.org/officeDocument/2006/relationships" xmlns:m="http://schemas.openxmlformats.org/officeDocument/2006/math" xmlns:v="urn:schemas-microsoft-com:vml" xmlns:wp14="http://schemas.microsoft.com/office/word/2010/wordprocessingDrawing" xmlns:wp="http://schemas.openxmlformats.org/drawingml/2006/wordprocessingDrawing" xmlns:w10="urn:schemas-microsoft-com:office:word" xmlns:w="http://schemas.openxmlformats.org/wordprocessingml/2006/main" xmlns:w14="http://schemas.microsoft.com/office/word/2010/wordml" xmlns:w15="http://schemas.microsoft.com/office/word/2012/wordml" xmlns:w16cex="http://schemas.microsoft.com/office/word/2018/wordml/cex" xmlns:w16cid="http://schemas.microsoft.com/office/word/2016/wordml/cid" xmlns:w16="http://schemas.microsoft.com/office/word/2018/wordml" xmlns:w16se="http://schemas.microsoft.com/office/word/2015/wordml/symex" xmlns:wpg="http://schemas.microsoft.com/office/word/2010/wordprocessingGroup" xmlns:wpi="http://schemas.microsoft.com/office/word/2010/wordprocessingInk" xmlns:wne="http://schemas.microsoft.com/office/word/2006/wordml" xmlns:wps="http://schemas.microsoft.com/office/word/2010/wordprocessingShape" mc:Ignorable="w14 w15 w16se w16cid w16 w16cex wp14">
+<w:document xmlns:wpc="http://schemas.microsoft.com/office/word/2010/wordprocessingCanvas" xmlns:cx="http://schemas.microsoft.com/office/drawing/2014/chartex" xmlns:cx1="http://schemas.microsoft.com/office/drawing/2015/9/8/chartex" xmlns:cx2="http://schemas.microsoft.com/office/drawing/2015/10/21/chartex" xmlns:cx3="http://schemas.microsoft.com/office/drawing/2016/5/9/chartex" xmlns:cx4="http://schemas.microsoft.com/office/drawing/2016/5/10/chartex" xmlns:cx5="http://schemas.microsoft.com/office/drawing/2016/5/11/chartex" xmlns:cx6="http://schemas.microsoft.com/office/drawing/2016/5/12/chartex" xmlns:cx7="http://schemas.microsoft.com/office/drawing/2016/5/13/chartex" xmlns:cx8="http://schemas.microsoft.com/office/drawing/2016/5/14/chartex" xmlns:mc="http://schemas.openxmlformats.org/markup-compatibility/2006" xmlns:aink="http://schemas.microsoft.com/office/drawing/2016/ink" xmlns:am3d="http://schemas.microsoft.com/office/drawing/2017/model3d" xmlns:o="urn:schemas-microsoft-com:office:office" xmlns:r="http://schemas.openxmlformats.org/officeDocument/2006/relationships" xmlns:m="http://schemas.openxmlformats.org/officeDocument/2006/math" xmlns:v="urn:schemas-microsoft-com:vml" xmlns:wp14="http://schemas.microsoft.com/office/word/2010/wordprocessingDrawing" xmlns:wp="http://schemas.openxmlformats.org/drawingml/2006/wordprocessingDrawing" xmlns:w10="urn:schemas-microsoft-com:office:word" xmlns:w="http://schemas.openxmlformats.org/wordprocessingml/2006/main" xmlns:w14="http://schemas.microsoft.com/office/word/2010/wordml" xmlns:w15="http://schemas.microsoft.com/office/word/2012/wordml" xmlns:w16cid="http://schemas.microsoft.com/office/word/2016/wordml/cid" xmlns:w16se="http://schemas.microsoft.com/office/word/2015/wordml/symex" xmlns:wpg="http://schemas.microsoft.com/office/word/2010/wordprocessingGroup" xmlns:wpi="http://schemas.microsoft.com/office/word/2010/wordprocessingInk" xmlns:wne="http://schemas.microsoft.com/office/word/2006/wordml" xmlns:wps="http://schemas.microsoft.com/office/word/2010/wordprocessingShape" mc:Ignorable="w14 w15 w16se w16cid wp14">
   <w:body>
     <w:p>
       <w:pPr>
@@ -194,7 +194,18 @@
         <w:spacing w:after="240"/>
       </w:pPr>
       <w:r>
-        <w:t>I would like to gain a better understanding of how to interpret raw data and how it can be used to tell a story about a place. I have more experience analyzing qualitative data, so learning how to work with numbers and utilize other information is something that I really hope to learn by taking this class.</w:t>
+        <w:t>I would like to gain a better understanding of how to interpret raw data and how it can be used to tell a story about a place. I have more experience analyzing qualitative data, so learning how to work with numbers and utilize other information is something that I really hope to learn by taking this class</w:t>
+      </w:r>
+      <w:commentRangeStart w:id="0"/>
+      <w:r>
+        <w:t>.</w:t>
+      </w:r>
+      <w:commentRangeEnd w:id="0"/>
+      <w:r>
+        <w:rPr>
+          <w:rStyle w:val="CommentReference"/>
+        </w:rPr>
+        <w:commentReference w:id="0"/>
       </w:r>
     </w:p>
     <w:p>
@@ -224,7 +235,21 @@
         </w:numPr>
       </w:pPr>
       <w:r>
-        <w:t>Some strengths that I bring to the class are a willingness to help others and exchange ideas. My capacity to learn and push myself beyond the baseline standards is low this semester, so I may not be able to offer many other strengths.</w:t>
+        <w:t xml:space="preserve">Some strengths that I bring to the class are a willingness to help others and exchange ideas. My capacity to learn and push myself beyond the baseline standards is low this semester, so I may not be able to offer </w:t>
+      </w:r>
+      <w:commentRangeStart w:id="1"/>
+      <w:r>
+        <w:t>many other strengths</w:t>
+      </w:r>
+      <w:commentRangeEnd w:id="1"/>
+      <w:r>
+        <w:rPr>
+          <w:rStyle w:val="CommentReference"/>
+        </w:rPr>
+        <w:commentReference w:id="1"/>
+      </w:r>
+      <w:r>
+        <w:t>.</w:t>
       </w:r>
     </w:p>
     <w:p>
@@ -319,7 +344,7 @@
                 <wp:cNvGraphicFramePr/>
                 <a:graphic xmlns:a="http://schemas.openxmlformats.org/drawingml/2006/main">
                   <a:graphicData uri="http://schemas.microsoft.com/office/word/2010/wordprocessingInk">
-                    <w14:contentPart bwMode="auto" r:id="rId8">
+                    <w14:contentPart bwMode="auto" r:id="rId11">
                       <w14:nvContentPartPr>
                         <w14:cNvContentPartPr/>
                       </w14:nvContentPartPr>
@@ -333,7 +358,7 @@
               </wp:anchor>
             </w:drawing>
           </mc:Choice>
-          <mc:Fallback>
+          <mc:Fallback xmlns:w16cex="http://schemas.microsoft.com/office/word/2018/wordml/cex" xmlns:w16="http://schemas.microsoft.com/office/word/2018/wordml">
             <w:pict>
               <v:shapetype w14:anchorId="060770F5" id="_x0000_t75" coordsize="21600,21600" o:spt="75" o:preferrelative="t" path="m@4@5l@4@11@9@11@9@5xe" filled="f" stroked="f">
                 <v:stroke joinstyle="miter"/>
@@ -355,7 +380,7 @@
                 <o:lock v:ext="edit" aspectratio="t"/>
               </v:shapetype>
               <v:shape id="Ink 2" o:spid="_x0000_s1026" type="#_x0000_t75" style="position:absolute;margin-left:119.15pt;margin-top:35.9pt;width:1.45pt;height:1.45pt;z-index:251659264;visibility:visible;mso-wrap-style:square;mso-wrap-distance-left:9pt;mso-wrap-distance-top:0;mso-wrap-distance-right:9pt;mso-wrap-distance-bottom:0;mso-position-horizontal:absolute;mso-position-horizontal-relative:text;mso-position-vertical:absolute;mso-position-vertical-relative:text" o:gfxdata="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">
-                <v:imagedata r:id="rId9" o:title=""/>
+                <v:imagedata r:id="rId12" o:title=""/>
               </v:shape>
             </w:pict>
           </mc:Fallback>
@@ -380,27 +405,13 @@
         <w:rPr>
           <w:u w:val="single"/>
         </w:rPr>
-        <w:t>___</w:t>
-      </w:r>
-      <w:proofErr w:type="gramStart"/>
+        <w:t>____</w:t>
+      </w:r>
       <w:r>
         <w:rPr>
           <w:u w:val="single"/>
         </w:rPr>
-        <w:t>_</w:t>
-      </w:r>
-      <w:r>
-        <w:rPr>
-          <w:u w:val="single"/>
-        </w:rPr>
-        <w:t>(</w:t>
-      </w:r>
-      <w:proofErr w:type="gramEnd"/>
-      <w:r>
-        <w:rPr>
-          <w:u w:val="single"/>
-        </w:rPr>
-        <w:t>2/5/21)</w:t>
+        <w:t>(2/5/21)</w:t>
       </w:r>
       <w:r>
         <w:rPr>
@@ -410,12 +421,59 @@
       </w:r>
       <w:r>
         <w:tab/>
-        <w:t>_____________________________________</w:t>
-      </w:r>
+      </w:r>
+      <w:bookmarkStart w:id="2" w:name="_GoBack"/>
+      <w:r>
+        <w:rPr>
+          <w:noProof/>
+        </w:rPr>
+        <w:drawing>
+          <wp:inline distT="0" distB="0" distL="0" distR="0" wp14:anchorId="0AFD8D6B" wp14:editId="697256E2">
+            <wp:extent cx="2416629" cy="594863"/>
+            <wp:effectExtent l="0" t="0" r="0" b="2540"/>
+            <wp:docPr id="1" name="Picture 1"/>
+            <wp:cNvGraphicFramePr>
+              <a:graphicFrameLocks xmlns:a="http://schemas.openxmlformats.org/drawingml/2006/main" noChangeAspect="1"/>
+            </wp:cNvGraphicFramePr>
+            <a:graphic xmlns:a="http://schemas.openxmlformats.org/drawingml/2006/main">
+              <a:graphicData uri="http://schemas.openxmlformats.org/drawingml/2006/picture">
+                <pic:pic xmlns:pic="http://schemas.openxmlformats.org/drawingml/2006/picture">
+                  <pic:nvPicPr>
+                    <pic:cNvPr id="1" name="Greenlee_Signature_12.17.jpg"/>
+                    <pic:cNvPicPr/>
+                  </pic:nvPicPr>
+                  <pic:blipFill>
+                    <a:blip r:embed="rId13" cstate="print">
+                      <a:extLst>
+                        <a:ext uri="{28A0092B-C50C-407E-A947-70E740481C1C}">
+                          <a14:useLocalDpi xmlns:a14="http://schemas.microsoft.com/office/drawing/2010/main" val="0"/>
+                        </a:ext>
+                      </a:extLst>
+                    </a:blip>
+                    <a:stretch>
+                      <a:fillRect/>
+                    </a:stretch>
+                  </pic:blipFill>
+                  <pic:spPr>
+                    <a:xfrm>
+                      <a:off x="0" y="0"/>
+                      <a:ext cx="2416629" cy="594863"/>
+                    </a:xfrm>
+                    <a:prstGeom prst="rect">
+                      <a:avLst/>
+                    </a:prstGeom>
+                  </pic:spPr>
+                </pic:pic>
+              </a:graphicData>
+            </a:graphic>
+          </wp:inline>
+        </w:drawing>
+      </w:r>
+      <w:bookmarkEnd w:id="2"/>
     </w:p>
     <w:sectPr>
-      <w:headerReference w:type="default" r:id="rId10"/>
-      <w:footerReference w:type="default" r:id="rId11"/>
+      <w:headerReference w:type="default" r:id="rId14"/>
+      <w:footerReference w:type="default" r:id="rId15"/>
       <w:pgSz w:w="12240" w:h="15840"/>
       <w:pgMar w:top="1440" w:right="1440" w:bottom="1440" w:left="1440" w:header="720" w:footer="720" w:gutter="0"/>
       <w:cols w:space="720"/>
@@ -425,8 +483,59 @@
 </w:document>
 </file>
 
+<file path=word/comments.xml><?xml version="1.0" encoding="utf-8"?>
+<w:comments xmlns:wpc="http://schemas.microsoft.com/office/word/2010/wordprocessingCanvas" xmlns:cx="http://schemas.microsoft.com/office/drawing/2014/chartex" xmlns:cx1="http://schemas.microsoft.com/office/drawing/2015/9/8/chartex" xmlns:cx2="http://schemas.microsoft.com/office/drawing/2015/10/21/chartex" xmlns:cx3="http://schemas.microsoft.com/office/drawing/2016/5/9/chartex" xmlns:cx4="http://schemas.microsoft.com/office/drawing/2016/5/10/chartex" xmlns:cx5="http://schemas.microsoft.com/office/drawing/2016/5/11/chartex" xmlns:cx6="http://schemas.microsoft.com/office/drawing/2016/5/12/chartex" xmlns:cx7="http://schemas.microsoft.com/office/drawing/2016/5/13/chartex" xmlns:cx8="http://schemas.microsoft.com/office/drawing/2016/5/14/chartex" xmlns:mc="http://schemas.openxmlformats.org/markup-compatibility/2006" xmlns:aink="http://schemas.microsoft.com/office/drawing/2016/ink" xmlns:am3d="http://schemas.microsoft.com/office/drawing/2017/model3d" xmlns:o="urn:schemas-microsoft-com:office:office" xmlns:r="http://schemas.openxmlformats.org/officeDocument/2006/relationships" xmlns:m="http://schemas.openxmlformats.org/officeDocument/2006/math" xmlns:v="urn:schemas-microsoft-com:vml" xmlns:wp14="http://schemas.microsoft.com/office/word/2010/wordprocessingDrawing" xmlns:wp="http://schemas.openxmlformats.org/drawingml/2006/wordprocessingDrawing" xmlns:w10="urn:schemas-microsoft-com:office:word" xmlns:w="http://schemas.openxmlformats.org/wordprocessingml/2006/main" xmlns:w14="http://schemas.microsoft.com/office/word/2010/wordml" xmlns:w15="http://schemas.microsoft.com/office/word/2012/wordml" xmlns:w16cid="http://schemas.microsoft.com/office/word/2016/wordml/cid" xmlns:w16se="http://schemas.microsoft.com/office/word/2015/wordml/symex" xmlns:wpg="http://schemas.microsoft.com/office/word/2010/wordprocessingGroup" xmlns:wpi="http://schemas.microsoft.com/office/word/2010/wordprocessingInk" xmlns:wne="http://schemas.microsoft.com/office/word/2006/wordml" xmlns:wps="http://schemas.microsoft.com/office/word/2010/wordprocessingShape" mc:Ignorable="w14 w15 w16se w16cid wp14">
+  <w:comment w:id="0" w:author="Andrew J Greenlee" w:date="2021-02-09T17:17:00Z" w:initials="AJG">
+    <w:p>
+      <w:pPr>
+        <w:pStyle w:val="CommentText"/>
+      </w:pPr>
+      <w:r>
+        <w:rPr>
+          <w:rStyle w:val="CommentReference"/>
+        </w:rPr>
+        <w:annotationRef/>
+      </w:r>
+      <w:r>
+        <w:t>Sounds good to me – I hope that we can spend time in class talking about how quant and qualitative methods exist on a continuum, and questions asked with one type can (and should) inform questions answered with another.</w:t>
+      </w:r>
+    </w:p>
+  </w:comment>
+  <w:comment w:id="1" w:author="Andrew J Greenlee" w:date="2021-02-09T17:18:00Z" w:initials="AJG">
+    <w:p>
+      <w:pPr>
+        <w:pStyle w:val="CommentText"/>
+      </w:pPr>
+      <w:r>
+        <w:rPr>
+          <w:rStyle w:val="CommentReference"/>
+        </w:rPr>
+        <w:annotationRef/>
+      </w:r>
+      <w:r>
+        <w:t>Completely understandable, and I think you underestimate your contributions and strengths here (having taught you in other classes before).</w:t>
+      </w:r>
+    </w:p>
+  </w:comment>
+</w:comments>
+</file>
+
+<file path=word/commentsExtended.xml><?xml version="1.0" encoding="utf-8"?>
+<w15:commentsEx xmlns:wpc="http://schemas.microsoft.com/office/word/2010/wordprocessingCanvas" xmlns:cx="http://schemas.microsoft.com/office/drawing/2014/chartex" xmlns:cx1="http://schemas.microsoft.com/office/drawing/2015/9/8/chartex" xmlns:cx2="http://schemas.microsoft.com/office/drawing/2015/10/21/chartex" xmlns:cx3="http://schemas.microsoft.com/office/drawing/2016/5/9/chartex" xmlns:cx4="http://schemas.microsoft.com/office/drawing/2016/5/10/chartex" xmlns:cx5="http://schemas.microsoft.com/office/drawing/2016/5/11/chartex" xmlns:cx6="http://schemas.microsoft.com/office/drawing/2016/5/12/chartex" xmlns:cx7="http://schemas.microsoft.com/office/drawing/2016/5/13/chartex" xmlns:cx8="http://schemas.microsoft.com/office/drawing/2016/5/14/chartex" xmlns:mc="http://schemas.openxmlformats.org/markup-compatibility/2006" xmlns:aink="http://schemas.microsoft.com/office/drawing/2016/ink" xmlns:am3d="http://schemas.microsoft.com/office/drawing/2017/model3d" xmlns:o="urn:schemas-microsoft-com:office:office" xmlns:r="http://schemas.openxmlformats.org/officeDocument/2006/relationships" xmlns:m="http://schemas.openxmlformats.org/officeDocument/2006/math" xmlns:v="urn:schemas-microsoft-com:vml" xmlns:wp14="http://schemas.microsoft.com/office/word/2010/wordprocessingDrawing" xmlns:wp="http://schemas.openxmlformats.org/drawingml/2006/wordprocessingDrawing" xmlns:w10="urn:schemas-microsoft-com:office:word" xmlns:w="http://schemas.openxmlformats.org/wordprocessingml/2006/main" xmlns:w14="http://schemas.microsoft.com/office/word/2010/wordml" xmlns:w15="http://schemas.microsoft.com/office/word/2012/wordml" xmlns:w16cid="http://schemas.microsoft.com/office/word/2016/wordml/cid" xmlns:w16se="http://schemas.microsoft.com/office/word/2015/wordml/symex" xmlns:wpg="http://schemas.microsoft.com/office/word/2010/wordprocessingGroup" xmlns:wpi="http://schemas.microsoft.com/office/word/2010/wordprocessingInk" xmlns:wne="http://schemas.microsoft.com/office/word/2006/wordml" xmlns:wps="http://schemas.microsoft.com/office/word/2010/wordprocessingShape" mc:Ignorable="w14 w15 w16se w16cid wp14">
+  <w15:commentEx w15:paraId="0670D6AA" w15:done="0"/>
+  <w15:commentEx w15:paraId="596BA085" w15:done="0"/>
+</w15:commentsEx>
+</file>
+
+<file path=word/commentsIds.xml><?xml version="1.0" encoding="utf-8"?>
+<w16cid:commentsIds xmlns:wpc="http://schemas.microsoft.com/office/word/2010/wordprocessingCanvas" xmlns:cx="http://schemas.microsoft.com/office/drawing/2014/chartex" xmlns:cx1="http://schemas.microsoft.com/office/drawing/2015/9/8/chartex" xmlns:cx2="http://schemas.microsoft.com/office/drawing/2015/10/21/chartex" xmlns:cx3="http://schemas.microsoft.com/office/drawing/2016/5/9/chartex" xmlns:cx4="http://schemas.microsoft.com/office/drawing/2016/5/10/chartex" xmlns:cx5="http://schemas.microsoft.com/office/drawing/2016/5/11/chartex" xmlns:cx6="http://schemas.microsoft.com/office/drawing/2016/5/12/chartex" xmlns:cx7="http://schemas.microsoft.com/office/drawing/2016/5/13/chartex" xmlns:cx8="http://schemas.microsoft.com/office/drawing/2016/5/14/chartex" xmlns:mc="http://schemas.openxmlformats.org/markup-compatibility/2006" xmlns:aink="http://schemas.microsoft.com/office/drawing/2016/ink" xmlns:am3d="http://schemas.microsoft.com/office/drawing/2017/model3d" xmlns:o="urn:schemas-microsoft-com:office:office" xmlns:r="http://schemas.openxmlformats.org/officeDocument/2006/relationships" xmlns:m="http://schemas.openxmlformats.org/officeDocument/2006/math" xmlns:v="urn:schemas-microsoft-com:vml" xmlns:wp14="http://schemas.microsoft.com/office/word/2010/wordprocessingDrawing" xmlns:wp="http://schemas.openxmlformats.org/drawingml/2006/wordprocessingDrawing" xmlns:w10="urn:schemas-microsoft-com:office:word" xmlns:w="http://schemas.openxmlformats.org/wordprocessingml/2006/main" xmlns:w14="http://schemas.microsoft.com/office/word/2010/wordml" xmlns:w15="http://schemas.microsoft.com/office/word/2012/wordml" xmlns:w16cid="http://schemas.microsoft.com/office/word/2016/wordml/cid" xmlns:w16se="http://schemas.microsoft.com/office/word/2015/wordml/symex" xmlns:wpg="http://schemas.microsoft.com/office/word/2010/wordprocessingGroup" xmlns:wpi="http://schemas.microsoft.com/office/word/2010/wordprocessingInk" xmlns:wne="http://schemas.microsoft.com/office/word/2006/wordml" xmlns:wps="http://schemas.microsoft.com/office/word/2010/wordprocessingShape" mc:Ignorable="w14 w15 w16se w16cid wp14">
+  <w16cid:commentId w16cid:paraId="0670D6AA" w16cid:durableId="23CD4243"/>
+  <w16cid:commentId w16cid:paraId="596BA085" w16cid:durableId="23CD427E"/>
+</w16cid:commentsIds>
+</file>
+
 <file path=word/endnotes.xml><?xml version="1.0" encoding="utf-8"?>
-<w:endnotes xmlns:wpc="http://schemas.microsoft.com/office/word/2010/wordprocessingCanvas" xmlns:cx="http://schemas.microsoft.com/office/drawing/2014/chartex" xmlns:cx1="http://schemas.microsoft.com/office/drawing/2015/9/8/chartex" xmlns:cx2="http://schemas.microsoft.com/office/drawing/2015/10/21/chartex" xmlns:cx3="http://schemas.microsoft.com/office/drawing/2016/5/9/chartex" xmlns:cx4="http://schemas.microsoft.com/office/drawing/2016/5/10/chartex" xmlns:cx5="http://schemas.microsoft.com/office/drawing/2016/5/11/chartex" xmlns:cx6="http://schemas.microsoft.com/office/drawing/2016/5/12/chartex" xmlns:cx7="http://schemas.microsoft.com/office/drawing/2016/5/13/chartex" xmlns:cx8="http://schemas.microsoft.com/office/drawing/2016/5/14/chartex" xmlns:mc="http://schemas.openxmlformats.org/markup-compatibility/2006" xmlns:aink="http://schemas.microsoft.com/office/drawing/2016/ink" xmlns:am3d="http://schemas.microsoft.com/office/drawing/2017/model3d" xmlns:o="urn:schemas-microsoft-com:office:office" xmlns:r="http://schemas.openxmlformats.org/officeDocument/2006/relationships" xmlns:m="http://schemas.openxmlformats.org/officeDocument/2006/math" xmlns:v="urn:schemas-microsoft-com:vml" xmlns:wp14="http://schemas.microsoft.com/office/word/2010/wordprocessingDrawing" xmlns:wp="http://schemas.openxmlformats.org/drawingml/2006/wordprocessingDrawing" xmlns:w10="urn:schemas-microsoft-com:office:word" xmlns:w="http://schemas.openxmlformats.org/wordprocessingml/2006/main" xmlns:w14="http://schemas.microsoft.com/office/word/2010/wordml" xmlns:w15="http://schemas.microsoft.com/office/word/2012/wordml" xmlns:w16cex="http://schemas.microsoft.com/office/word/2018/wordml/cex" xmlns:w16cid="http://schemas.microsoft.com/office/word/2016/wordml/cid" xmlns:w16="http://schemas.microsoft.com/office/word/2018/wordml" xmlns:w16se="http://schemas.microsoft.com/office/word/2015/wordml/symex" xmlns:wpg="http://schemas.microsoft.com/office/word/2010/wordprocessingGroup" xmlns:wpi="http://schemas.microsoft.com/office/word/2010/wordprocessingInk" xmlns:wne="http://schemas.microsoft.com/office/word/2006/wordml" xmlns:wps="http://schemas.microsoft.com/office/word/2010/wordprocessingShape" mc:Ignorable="w14 w15 w16se w16cid w16 w16cex wp14">
+<w:endnotes xmlns:wpc="http://schemas.microsoft.com/office/word/2010/wordprocessingCanvas" xmlns:cx="http://schemas.microsoft.com/office/drawing/2014/chartex" xmlns:cx1="http://schemas.microsoft.com/office/drawing/2015/9/8/chartex" xmlns:cx2="http://schemas.microsoft.com/office/drawing/2015/10/21/chartex" xmlns:cx3="http://schemas.microsoft.com/office/drawing/2016/5/9/chartex" xmlns:cx4="http://schemas.microsoft.com/office/drawing/2016/5/10/chartex" xmlns:cx5="http://schemas.microsoft.com/office/drawing/2016/5/11/chartex" xmlns:cx6="http://schemas.microsoft.com/office/drawing/2016/5/12/chartex" xmlns:cx7="http://schemas.microsoft.com/office/drawing/2016/5/13/chartex" xmlns:cx8="http://schemas.microsoft.com/office/drawing/2016/5/14/chartex" xmlns:mc="http://schemas.openxmlformats.org/markup-compatibility/2006" xmlns:aink="http://schemas.microsoft.com/office/drawing/2016/ink" xmlns:am3d="http://schemas.microsoft.com/office/drawing/2017/model3d" xmlns:o="urn:schemas-microsoft-com:office:office" xmlns:r="http://schemas.openxmlformats.org/officeDocument/2006/relationships" xmlns:m="http://schemas.openxmlformats.org/officeDocument/2006/math" xmlns:v="urn:schemas-microsoft-com:vml" xmlns:wp14="http://schemas.microsoft.com/office/word/2010/wordprocessingDrawing" xmlns:wp="http://schemas.openxmlformats.org/drawingml/2006/wordprocessingDrawing" xmlns:w10="urn:schemas-microsoft-com:office:word" xmlns:w="http://schemas.openxmlformats.org/wordprocessingml/2006/main" xmlns:w14="http://schemas.microsoft.com/office/word/2010/wordml" xmlns:w15="http://schemas.microsoft.com/office/word/2012/wordml" xmlns:w16cid="http://schemas.microsoft.com/office/word/2016/wordml/cid" xmlns:w16se="http://schemas.microsoft.com/office/word/2015/wordml/symex" xmlns:wpg="http://schemas.microsoft.com/office/word/2010/wordprocessingGroup" xmlns:wpi="http://schemas.microsoft.com/office/word/2010/wordprocessingInk" xmlns:wne="http://schemas.microsoft.com/office/word/2006/wordml" xmlns:wps="http://schemas.microsoft.com/office/word/2010/wordprocessingShape" mc:Ignorable="w14 w15 w16se w16cid wp14">
   <w:endnote w:type="separator" w:id="-1">
     <w:p>
       <w:pPr>
@@ -451,7 +560,7 @@
 </file>
 
 <file path=word/footer1.xml><?xml version="1.0" encoding="utf-8"?>
-<w:ftr xmlns:wpc="http://schemas.microsoft.com/office/word/2010/wordprocessingCanvas" xmlns:cx="http://schemas.microsoft.com/office/drawing/2014/chartex" xmlns:cx1="http://schemas.microsoft.com/office/drawing/2015/9/8/chartex" xmlns:cx2="http://schemas.microsoft.com/office/drawing/2015/10/21/chartex" xmlns:cx3="http://schemas.microsoft.com/office/drawing/2016/5/9/chartex" xmlns:cx4="http://schemas.microsoft.com/office/drawing/2016/5/10/chartex" xmlns:cx5="http://schemas.microsoft.com/office/drawing/2016/5/11/chartex" xmlns:cx6="http://schemas.microsoft.com/office/drawing/2016/5/12/chartex" xmlns:cx7="http://schemas.microsoft.com/office/drawing/2016/5/13/chartex" xmlns:cx8="http://schemas.microsoft.com/office/drawing/2016/5/14/chartex" xmlns:mc="http://schemas.openxmlformats.org/markup-compatibility/2006" xmlns:aink="http://schemas.microsoft.com/office/drawing/2016/ink" xmlns:am3d="http://schemas.microsoft.com/office/drawing/2017/model3d" xmlns:o="urn:schemas-microsoft-com:office:office" xmlns:r="http://schemas.openxmlformats.org/officeDocument/2006/relationships" xmlns:m="http://schemas.openxmlformats.org/officeDocument/2006/math" xmlns:v="urn:schemas-microsoft-com:vml" xmlns:wp14="http://schemas.microsoft.com/office/word/2010/wordprocessingDrawing" xmlns:wp="http://schemas.openxmlformats.org/drawingml/2006/wordprocessingDrawing" xmlns:w10="urn:schemas-microsoft-com:office:word" xmlns:w="http://schemas.openxmlformats.org/wordprocessingml/2006/main" xmlns:w14="http://schemas.microsoft.com/office/word/2010/wordml" xmlns:w15="http://schemas.microsoft.com/office/word/2012/wordml" xmlns:w16cex="http://schemas.microsoft.com/office/word/2018/wordml/cex" xmlns:w16cid="http://schemas.microsoft.com/office/word/2016/wordml/cid" xmlns:w16="http://schemas.microsoft.com/office/word/2018/wordml" xmlns:w16se="http://schemas.microsoft.com/office/word/2015/wordml/symex" xmlns:wpg="http://schemas.microsoft.com/office/word/2010/wordprocessingGroup" xmlns:wpi="http://schemas.microsoft.com/office/word/2010/wordprocessingInk" xmlns:wne="http://schemas.microsoft.com/office/word/2006/wordml" xmlns:wps="http://schemas.microsoft.com/office/word/2010/wordprocessingShape" mc:Ignorable="w14 w15 w16se w16cid w16 w16cex wp14">
+<w:ftr xmlns:wpc="http://schemas.microsoft.com/office/word/2010/wordprocessingCanvas" xmlns:cx="http://schemas.microsoft.com/office/drawing/2014/chartex" xmlns:cx1="http://schemas.microsoft.com/office/drawing/2015/9/8/chartex" xmlns:cx2="http://schemas.microsoft.com/office/drawing/2015/10/21/chartex" xmlns:cx3="http://schemas.microsoft.com/office/drawing/2016/5/9/chartex" xmlns:cx4="http://schemas.microsoft.com/office/drawing/2016/5/10/chartex" xmlns:cx5="http://schemas.microsoft.com/office/drawing/2016/5/11/chartex" xmlns:cx6="http://schemas.microsoft.com/office/drawing/2016/5/12/chartex" xmlns:cx7="http://schemas.microsoft.com/office/drawing/2016/5/13/chartex" xmlns:cx8="http://schemas.microsoft.com/office/drawing/2016/5/14/chartex" xmlns:mc="http://schemas.openxmlformats.org/markup-compatibility/2006" xmlns:aink="http://schemas.microsoft.com/office/drawing/2016/ink" xmlns:am3d="http://schemas.microsoft.com/office/drawing/2017/model3d" xmlns:o="urn:schemas-microsoft-com:office:office" xmlns:r="http://schemas.openxmlformats.org/officeDocument/2006/relationships" xmlns:m="http://schemas.openxmlformats.org/officeDocument/2006/math" xmlns:v="urn:schemas-microsoft-com:vml" xmlns:wp14="http://schemas.microsoft.com/office/word/2010/wordprocessingDrawing" xmlns:wp="http://schemas.openxmlformats.org/drawingml/2006/wordprocessingDrawing" xmlns:w10="urn:schemas-microsoft-com:office:word" xmlns:w="http://schemas.openxmlformats.org/wordprocessingml/2006/main" xmlns:w14="http://schemas.microsoft.com/office/word/2010/wordml" xmlns:w15="http://schemas.microsoft.com/office/word/2012/wordml" xmlns:w16cid="http://schemas.microsoft.com/office/word/2016/wordml/cid" xmlns:w16se="http://schemas.microsoft.com/office/word/2015/wordml/symex" xmlns:wpg="http://schemas.microsoft.com/office/word/2010/wordprocessingGroup" xmlns:wpi="http://schemas.microsoft.com/office/word/2010/wordprocessingInk" xmlns:wne="http://schemas.microsoft.com/office/word/2006/wordml" xmlns:wps="http://schemas.microsoft.com/office/word/2010/wordprocessingShape" mc:Ignorable="w14 w15 w16se w16cid wp14">
   <w:p>
     <w:pPr>
       <w:pStyle w:val="Footer"/>
@@ -507,7 +616,7 @@
 </file>
 
 <file path=word/footnotes.xml><?xml version="1.0" encoding="utf-8"?>
-<w:footnotes xmlns:wpc="http://schemas.microsoft.com/office/word/2010/wordprocessingCanvas" xmlns:cx="http://schemas.microsoft.com/office/drawing/2014/chartex" xmlns:cx1="http://schemas.microsoft.com/office/drawing/2015/9/8/chartex" xmlns:cx2="http://schemas.microsoft.com/office/drawing/2015/10/21/chartex" xmlns:cx3="http://schemas.microsoft.com/office/drawing/2016/5/9/chartex" xmlns:cx4="http://schemas.microsoft.com/office/drawing/2016/5/10/chartex" xmlns:cx5="http://schemas.microsoft.com/office/drawing/2016/5/11/chartex" xmlns:cx6="http://schemas.microsoft.com/office/drawing/2016/5/12/chartex" xmlns:cx7="http://schemas.microsoft.com/office/drawing/2016/5/13/chartex" xmlns:cx8="http://schemas.microsoft.com/office/drawing/2016/5/14/chartex" xmlns:mc="http://schemas.openxmlformats.org/markup-compatibility/2006" xmlns:aink="http://schemas.microsoft.com/office/drawing/2016/ink" xmlns:am3d="http://schemas.microsoft.com/office/drawing/2017/model3d" xmlns:o="urn:schemas-microsoft-com:office:office" xmlns:r="http://schemas.openxmlformats.org/officeDocument/2006/relationships" xmlns:m="http://schemas.openxmlformats.org/officeDocument/2006/math" xmlns:v="urn:schemas-microsoft-com:vml" xmlns:wp14="http://schemas.microsoft.com/office/word/2010/wordprocessingDrawing" xmlns:wp="http://schemas.openxmlformats.org/drawingml/2006/wordprocessingDrawing" xmlns:w10="urn:schemas-microsoft-com:office:word" xmlns:w="http://schemas.openxmlformats.org/wordprocessingml/2006/main" xmlns:w14="http://schemas.microsoft.com/office/word/2010/wordml" xmlns:w15="http://schemas.microsoft.com/office/word/2012/wordml" xmlns:w16cex="http://schemas.microsoft.com/office/word/2018/wordml/cex" xmlns:w16cid="http://schemas.microsoft.com/office/word/2016/wordml/cid" xmlns:w16="http://schemas.microsoft.com/office/word/2018/wordml" xmlns:w16se="http://schemas.microsoft.com/office/word/2015/wordml/symex" xmlns:wpg="http://schemas.microsoft.com/office/word/2010/wordprocessingGroup" xmlns:wpi="http://schemas.microsoft.com/office/word/2010/wordprocessingInk" xmlns:wne="http://schemas.microsoft.com/office/word/2006/wordml" xmlns:wps="http://schemas.microsoft.com/office/word/2010/wordprocessingShape" mc:Ignorable="w14 w15 w16se w16cid w16 w16cex wp14">
+<w:footnotes xmlns:wpc="http://schemas.microsoft.com/office/word/2010/wordprocessingCanvas" xmlns:cx="http://schemas.microsoft.com/office/drawing/2014/chartex" xmlns:cx1="http://schemas.microsoft.com/office/drawing/2015/9/8/chartex" xmlns:cx2="http://schemas.microsoft.com/office/drawing/2015/10/21/chartex" xmlns:cx3="http://schemas.microsoft.com/office/drawing/2016/5/9/chartex" xmlns:cx4="http://schemas.microsoft.com/office/drawing/2016/5/10/chartex" xmlns:cx5="http://schemas.microsoft.com/office/drawing/2016/5/11/chartex" xmlns:cx6="http://schemas.microsoft.com/office/drawing/2016/5/12/chartex" xmlns:cx7="http://schemas.microsoft.com/office/drawing/2016/5/13/chartex" xmlns:cx8="http://schemas.microsoft.com/office/drawing/2016/5/14/chartex" xmlns:mc="http://schemas.openxmlformats.org/markup-compatibility/2006" xmlns:aink="http://schemas.microsoft.com/office/drawing/2016/ink" xmlns:am3d="http://schemas.microsoft.com/office/drawing/2017/model3d" xmlns:o="urn:schemas-microsoft-com:office:office" xmlns:r="http://schemas.openxmlformats.org/officeDocument/2006/relationships" xmlns:m="http://schemas.openxmlformats.org/officeDocument/2006/math" xmlns:v="urn:schemas-microsoft-com:vml" xmlns:wp14="http://schemas.microsoft.com/office/word/2010/wordprocessingDrawing" xmlns:wp="http://schemas.openxmlformats.org/drawingml/2006/wordprocessingDrawing" xmlns:w10="urn:schemas-microsoft-com:office:word" xmlns:w="http://schemas.openxmlformats.org/wordprocessingml/2006/main" xmlns:w14="http://schemas.microsoft.com/office/word/2010/wordml" xmlns:w15="http://schemas.microsoft.com/office/word/2012/wordml" xmlns:w16cid="http://schemas.microsoft.com/office/word/2016/wordml/cid" xmlns:w16se="http://schemas.microsoft.com/office/word/2015/wordml/symex" xmlns:wpg="http://schemas.microsoft.com/office/word/2010/wordprocessingGroup" xmlns:wpi="http://schemas.microsoft.com/office/word/2010/wordprocessingInk" xmlns:wne="http://schemas.microsoft.com/office/word/2006/wordml" xmlns:wps="http://schemas.microsoft.com/office/word/2010/wordprocessingShape" mc:Ignorable="w14 w15 w16se w16cid wp14">
   <w:footnote w:type="separator" w:id="-1">
     <w:p>
       <w:pPr>
@@ -532,7 +641,7 @@
 </file>
 
 <file path=word/header1.xml><?xml version="1.0" encoding="utf-8"?>
-<w:hdr xmlns:wpc="http://schemas.microsoft.com/office/word/2010/wordprocessingCanvas" xmlns:cx="http://schemas.microsoft.com/office/drawing/2014/chartex" xmlns:cx1="http://schemas.microsoft.com/office/drawing/2015/9/8/chartex" xmlns:cx2="http://schemas.microsoft.com/office/drawing/2015/10/21/chartex" xmlns:cx3="http://schemas.microsoft.com/office/drawing/2016/5/9/chartex" xmlns:cx4="http://schemas.microsoft.com/office/drawing/2016/5/10/chartex" xmlns:cx5="http://schemas.microsoft.com/office/drawing/2016/5/11/chartex" xmlns:cx6="http://schemas.microsoft.com/office/drawing/2016/5/12/chartex" xmlns:cx7="http://schemas.microsoft.com/office/drawing/2016/5/13/chartex" xmlns:cx8="http://schemas.microsoft.com/office/drawing/2016/5/14/chartex" xmlns:mc="http://schemas.openxmlformats.org/markup-compatibility/2006" xmlns:aink="http://schemas.microsoft.com/office/drawing/2016/ink" xmlns:am3d="http://schemas.microsoft.com/office/drawing/2017/model3d" xmlns:o="urn:schemas-microsoft-com:office:office" xmlns:r="http://schemas.openxmlformats.org/officeDocument/2006/relationships" xmlns:m="http://schemas.openxmlformats.org/officeDocument/2006/math" xmlns:v="urn:schemas-microsoft-com:vml" xmlns:wp14="http://schemas.microsoft.com/office/word/2010/wordprocessingDrawing" xmlns:wp="http://schemas.openxmlformats.org/drawingml/2006/wordprocessingDrawing" xmlns:w10="urn:schemas-microsoft-com:office:word" xmlns:w="http://schemas.openxmlformats.org/wordprocessingml/2006/main" xmlns:w14="http://schemas.microsoft.com/office/word/2010/wordml" xmlns:w15="http://schemas.microsoft.com/office/word/2012/wordml" xmlns:w16cex="http://schemas.microsoft.com/office/word/2018/wordml/cex" xmlns:w16cid="http://schemas.microsoft.com/office/word/2016/wordml/cid" xmlns:w16="http://schemas.microsoft.com/office/word/2018/wordml" xmlns:w16se="http://schemas.microsoft.com/office/word/2015/wordml/symex" xmlns:wpg="http://schemas.microsoft.com/office/word/2010/wordprocessingGroup" xmlns:wpi="http://schemas.microsoft.com/office/word/2010/wordprocessingInk" xmlns:wne="http://schemas.microsoft.com/office/word/2006/wordml" xmlns:wps="http://schemas.microsoft.com/office/word/2010/wordprocessingShape" mc:Ignorable="w14 w15 w16se w16cid w16 w16cex wp14">
+<w:hdr xmlns:wpc="http://schemas.microsoft.com/office/word/2010/wordprocessingCanvas" xmlns:cx="http://schemas.microsoft.com/office/drawing/2014/chartex" xmlns:cx1="http://schemas.microsoft.com/office/drawing/2015/9/8/chartex" xmlns:cx2="http://schemas.microsoft.com/office/drawing/2015/10/21/chartex" xmlns:cx3="http://schemas.microsoft.com/office/drawing/2016/5/9/chartex" xmlns:cx4="http://schemas.microsoft.com/office/drawing/2016/5/10/chartex" xmlns:cx5="http://schemas.microsoft.com/office/drawing/2016/5/11/chartex" xmlns:cx6="http://schemas.microsoft.com/office/drawing/2016/5/12/chartex" xmlns:cx7="http://schemas.microsoft.com/office/drawing/2016/5/13/chartex" xmlns:cx8="http://schemas.microsoft.com/office/drawing/2016/5/14/chartex" xmlns:mc="http://schemas.openxmlformats.org/markup-compatibility/2006" xmlns:aink="http://schemas.microsoft.com/office/drawing/2016/ink" xmlns:am3d="http://schemas.microsoft.com/office/drawing/2017/model3d" xmlns:o="urn:schemas-microsoft-com:office:office" xmlns:r="http://schemas.openxmlformats.org/officeDocument/2006/relationships" xmlns:m="http://schemas.openxmlformats.org/officeDocument/2006/math" xmlns:v="urn:schemas-microsoft-com:vml" xmlns:wp14="http://schemas.microsoft.com/office/word/2010/wordprocessingDrawing" xmlns:wp="http://schemas.openxmlformats.org/drawingml/2006/wordprocessingDrawing" xmlns:w10="urn:schemas-microsoft-com:office:word" xmlns:w="http://schemas.openxmlformats.org/wordprocessingml/2006/main" xmlns:w14="http://schemas.microsoft.com/office/word/2010/wordml" xmlns:w15="http://schemas.microsoft.com/office/word/2012/wordml" xmlns:w16cid="http://schemas.microsoft.com/office/word/2016/wordml/cid" xmlns:w16se="http://schemas.microsoft.com/office/word/2015/wordml/symex" xmlns:wpg="http://schemas.microsoft.com/office/word/2010/wordprocessingGroup" xmlns:wpi="http://schemas.microsoft.com/office/word/2010/wordprocessingInk" xmlns:wne="http://schemas.microsoft.com/office/word/2006/wordml" xmlns:wps="http://schemas.microsoft.com/office/word/2010/wordprocessingShape" mc:Ignorable="w14 w15 w16se w16cid wp14">
   <w:p>
     <w:pPr>
       <w:pStyle w:val="Header"/>
@@ -734,7 +843,7 @@
 </file>
 
 <file path=word/numbering.xml><?xml version="1.0" encoding="utf-8"?>
-<w:numbering xmlns:wpc="http://schemas.microsoft.com/office/word/2010/wordprocessingCanvas" xmlns:cx="http://schemas.microsoft.com/office/drawing/2014/chartex" xmlns:cx1="http://schemas.microsoft.com/office/drawing/2015/9/8/chartex" xmlns:cx2="http://schemas.microsoft.com/office/drawing/2015/10/21/chartex" xmlns:cx3="http://schemas.microsoft.com/office/drawing/2016/5/9/chartex" xmlns:cx4="http://schemas.microsoft.com/office/drawing/2016/5/10/chartex" xmlns:cx5="http://schemas.microsoft.com/office/drawing/2016/5/11/chartex" xmlns:cx6="http://schemas.microsoft.com/office/drawing/2016/5/12/chartex" xmlns:cx7="http://schemas.microsoft.com/office/drawing/2016/5/13/chartex" xmlns:cx8="http://schemas.microsoft.com/office/drawing/2016/5/14/chartex" xmlns:mc="http://schemas.openxmlformats.org/markup-compatibility/2006" xmlns:aink="http://schemas.microsoft.com/office/drawing/2016/ink" xmlns:am3d="http://schemas.microsoft.com/office/drawing/2017/model3d" xmlns:o="urn:schemas-microsoft-com:office:office" xmlns:r="http://schemas.openxmlformats.org/officeDocument/2006/relationships" xmlns:m="http://schemas.openxmlformats.org/officeDocument/2006/math" xmlns:v="urn:schemas-microsoft-com:vml" xmlns:wp14="http://schemas.microsoft.com/office/word/2010/wordprocessingDrawing" xmlns:wp="http://schemas.openxmlformats.org/drawingml/2006/wordprocessingDrawing" xmlns:w10="urn:schemas-microsoft-com:office:word" xmlns:w="http://schemas.openxmlformats.org/wordprocessingml/2006/main" xmlns:w14="http://schemas.microsoft.com/office/word/2010/wordml" xmlns:w15="http://schemas.microsoft.com/office/word/2012/wordml" xmlns:w16cex="http://schemas.microsoft.com/office/word/2018/wordml/cex" xmlns:w16cid="http://schemas.microsoft.com/office/word/2016/wordml/cid" xmlns:w16="http://schemas.microsoft.com/office/word/2018/wordml" xmlns:w16se="http://schemas.microsoft.com/office/word/2015/wordml/symex" xmlns:wpg="http://schemas.microsoft.com/office/word/2010/wordprocessingGroup" xmlns:wpi="http://schemas.microsoft.com/office/word/2010/wordprocessingInk" xmlns:wne="http://schemas.microsoft.com/office/word/2006/wordml" xmlns:wps="http://schemas.microsoft.com/office/word/2010/wordprocessingShape" mc:Ignorable="w14 w15 w16se w16cid w16 w16cex wp14">
+<w:numbering xmlns:wpc="http://schemas.microsoft.com/office/word/2010/wordprocessingCanvas" xmlns:cx="http://schemas.microsoft.com/office/drawing/2014/chartex" xmlns:cx1="http://schemas.microsoft.com/office/drawing/2015/9/8/chartex" xmlns:cx2="http://schemas.microsoft.com/office/drawing/2015/10/21/chartex" xmlns:cx3="http://schemas.microsoft.com/office/drawing/2016/5/9/chartex" xmlns:cx4="http://schemas.microsoft.com/office/drawing/2016/5/10/chartex" xmlns:cx5="http://schemas.microsoft.com/office/drawing/2016/5/11/chartex" xmlns:cx6="http://schemas.microsoft.com/office/drawing/2016/5/12/chartex" xmlns:cx7="http://schemas.microsoft.com/office/drawing/2016/5/13/chartex" xmlns:cx8="http://schemas.microsoft.com/office/drawing/2016/5/14/chartex" xmlns:mc="http://schemas.openxmlformats.org/markup-compatibility/2006" xmlns:aink="http://schemas.microsoft.com/office/drawing/2016/ink" xmlns:am3d="http://schemas.microsoft.com/office/drawing/2017/model3d" xmlns:o="urn:schemas-microsoft-com:office:office" xmlns:r="http://schemas.openxmlformats.org/officeDocument/2006/relationships" xmlns:m="http://schemas.openxmlformats.org/officeDocument/2006/math" xmlns:v="urn:schemas-microsoft-com:vml" xmlns:wp14="http://schemas.microsoft.com/office/word/2010/wordprocessingDrawing" xmlns:wp="http://schemas.openxmlformats.org/drawingml/2006/wordprocessingDrawing" xmlns:w10="urn:schemas-microsoft-com:office:word" xmlns:w="http://schemas.openxmlformats.org/wordprocessingml/2006/main" xmlns:w14="http://schemas.microsoft.com/office/word/2010/wordml" xmlns:w15="http://schemas.microsoft.com/office/word/2012/wordml" xmlns:w16cid="http://schemas.microsoft.com/office/word/2016/wordml/cid" xmlns:w16se="http://schemas.microsoft.com/office/word/2015/wordml/symex" xmlns:wpg="http://schemas.microsoft.com/office/word/2010/wordprocessingGroup" xmlns:wpi="http://schemas.microsoft.com/office/word/2010/wordprocessingInk" xmlns:wne="http://schemas.microsoft.com/office/word/2006/wordml" xmlns:wps="http://schemas.microsoft.com/office/word/2010/wordprocessingShape" mc:Ignorable="w14 w15 w16se w16cid wp14">
   <w:abstractNum w:abstractNumId="0" w15:restartNumberingAfterBreak="0">
     <w:nsid w:val="135D09EA"/>
     <w:multiLevelType w:val="hybridMultilevel"/>
@@ -1659,8 +1768,16 @@
 </w:numbering>
 </file>
 
+<file path=word/people.xml><?xml version="1.0" encoding="utf-8"?>
+<w15:people xmlns:wpc="http://schemas.microsoft.com/office/word/2010/wordprocessingCanvas" xmlns:cx="http://schemas.microsoft.com/office/drawing/2014/chartex" xmlns:cx1="http://schemas.microsoft.com/office/drawing/2015/9/8/chartex" xmlns:cx2="http://schemas.microsoft.com/office/drawing/2015/10/21/chartex" xmlns:cx3="http://schemas.microsoft.com/office/drawing/2016/5/9/chartex" xmlns:cx4="http://schemas.microsoft.com/office/drawing/2016/5/10/chartex" xmlns:cx5="http://schemas.microsoft.com/office/drawing/2016/5/11/chartex" xmlns:cx6="http://schemas.microsoft.com/office/drawing/2016/5/12/chartex" xmlns:cx7="http://schemas.microsoft.com/office/drawing/2016/5/13/chartex" xmlns:cx8="http://schemas.microsoft.com/office/drawing/2016/5/14/chartex" xmlns:mc="http://schemas.openxmlformats.org/markup-compatibility/2006" xmlns:aink="http://schemas.microsoft.com/office/drawing/2016/ink" xmlns:am3d="http://schemas.microsoft.com/office/drawing/2017/model3d" xmlns:o="urn:schemas-microsoft-com:office:office" xmlns:r="http://schemas.openxmlformats.org/officeDocument/2006/relationships" xmlns:m="http://schemas.openxmlformats.org/officeDocument/2006/math" xmlns:v="urn:schemas-microsoft-com:vml" xmlns:wp14="http://schemas.microsoft.com/office/word/2010/wordprocessingDrawing" xmlns:wp="http://schemas.openxmlformats.org/drawingml/2006/wordprocessingDrawing" xmlns:w10="urn:schemas-microsoft-com:office:word" xmlns:w="http://schemas.openxmlformats.org/wordprocessingml/2006/main" xmlns:w14="http://schemas.microsoft.com/office/word/2010/wordml" xmlns:w15="http://schemas.microsoft.com/office/word/2012/wordml" xmlns:w16cid="http://schemas.microsoft.com/office/word/2016/wordml/cid" xmlns:w16se="http://schemas.microsoft.com/office/word/2015/wordml/symex" xmlns:wpg="http://schemas.microsoft.com/office/word/2010/wordprocessingGroup" xmlns:wpi="http://schemas.microsoft.com/office/word/2010/wordprocessingInk" xmlns:wne="http://schemas.microsoft.com/office/word/2006/wordml" xmlns:wps="http://schemas.microsoft.com/office/word/2010/wordprocessingShape" mc:Ignorable="w14 w15 w16se w16cid wp14">
+  <w15:person w15:author="Andrew J Greenlee">
+    <w15:presenceInfo w15:providerId="None" w15:userId="Andrew J Greenlee"/>
+  </w15:person>
+</w15:people>
+</file>
+
 <file path=word/styles.xml><?xml version="1.0" encoding="utf-8"?>
-<w:styles xmlns:mc="http://schemas.openxmlformats.org/markup-compatibility/2006" xmlns:r="http://schemas.openxmlformats.org/officeDocument/2006/relationships" xmlns:w="http://schemas.openxmlformats.org/wordprocessingml/2006/main" xmlns:w14="http://schemas.microsoft.com/office/word/2010/wordml" xmlns:w15="http://schemas.microsoft.com/office/word/2012/wordml" xmlns:w16cex="http://schemas.microsoft.com/office/word/2018/wordml/cex" xmlns:w16cid="http://schemas.microsoft.com/office/word/2016/wordml/cid" xmlns:w16="http://schemas.microsoft.com/office/word/2018/wordml" xmlns:w16se="http://schemas.microsoft.com/office/word/2015/wordml/symex" mc:Ignorable="w14 w15 w16se w16cid w16 w16cex">
+<w:styles xmlns:mc="http://schemas.openxmlformats.org/markup-compatibility/2006" xmlns:r="http://schemas.openxmlformats.org/officeDocument/2006/relationships" xmlns:w="http://schemas.openxmlformats.org/wordprocessingml/2006/main" xmlns:w14="http://schemas.microsoft.com/office/word/2010/wordml" xmlns:w15="http://schemas.microsoft.com/office/word/2012/wordml" xmlns:w16cid="http://schemas.microsoft.com/office/word/2016/wordml/cid" xmlns:w16se="http://schemas.microsoft.com/office/word/2015/wordml/symex" mc:Ignorable="w14 w15 w16se w16cid">
   <w:docDefaults>
     <w:rPrDefault>
       <w:rPr>
@@ -1676,7 +1793,7 @@
       </w:pPr>
     </w:pPrDefault>
   </w:docDefaults>
-  <w:latentStyles w:defLockedState="0" w:defUIPriority="99" w:defSemiHidden="0" w:defUnhideWhenUsed="0" w:defQFormat="0" w:count="376">
+  <w:latentStyles w:defLockedState="0" w:defUIPriority="99" w:defSemiHidden="0" w:defUnhideWhenUsed="0" w:defQFormat="0" w:count="375">
     <w:lsdException w:name="Normal" w:uiPriority="0" w:qFormat="1"/>
     <w:lsdException w:name="heading 1" w:uiPriority="9" w:qFormat="1"/>
     <w:lsdException w:name="heading 2" w:semiHidden="1" w:uiPriority="9" w:unhideWhenUsed="1" w:qFormat="1"/>
@@ -2050,7 +2167,6 @@
     <w:lsdException w:name="List Table 7 Colorful Accent 6" w:uiPriority="52"/>
     <w:lsdException w:name="Mention" w:semiHidden="1" w:unhideWhenUsed="1"/>
     <w:lsdException w:name="Smart Hyperlink" w:semiHidden="1" w:unhideWhenUsed="1"/>
-    <w:lsdException w:name="Smart Link" w:semiHidden="1" w:unhideWhenUsed="1"/>
   </w:latentStyles>
   <w:style w:type="paragraph" w:default="1" w:styleId="Normal">
     <w:name w:val="Normal"/>
@@ -2311,6 +2427,74 @@
     <w:rPr>
       <w:color w:val="800080" w:themeColor="followedHyperlink"/>
       <w:u w:val="single"/>
+    </w:rPr>
+  </w:style>
+  <w:style w:type="character" w:styleId="CommentReference">
+    <w:name w:val="annotation reference"/>
+    <w:basedOn w:val="DefaultParagraphFont"/>
+    <w:uiPriority w:val="99"/>
+    <w:semiHidden/>
+    <w:unhideWhenUsed/>
+    <w:rsid w:val="000B20DE"/>
+    <w:rPr>
+      <w:sz w:val="16"/>
+      <w:szCs w:val="16"/>
+    </w:rPr>
+  </w:style>
+  <w:style w:type="paragraph" w:styleId="CommentText">
+    <w:name w:val="annotation text"/>
+    <w:basedOn w:val="Normal"/>
+    <w:link w:val="CommentTextChar"/>
+    <w:uiPriority w:val="99"/>
+    <w:semiHidden/>
+    <w:unhideWhenUsed/>
+    <w:rsid w:val="000B20DE"/>
+    <w:pPr>
+      <w:spacing w:line="240" w:lineRule="auto"/>
+    </w:pPr>
+    <w:rPr>
+      <w:sz w:val="20"/>
+      <w:szCs w:val="20"/>
+    </w:rPr>
+  </w:style>
+  <w:style w:type="character" w:customStyle="1" w:styleId="CommentTextChar">
+    <w:name w:val="Comment Text Char"/>
+    <w:basedOn w:val="DefaultParagraphFont"/>
+    <w:link w:val="CommentText"/>
+    <w:uiPriority w:val="99"/>
+    <w:semiHidden/>
+    <w:rsid w:val="000B20DE"/>
+    <w:rPr>
+      <w:sz w:val="20"/>
+      <w:szCs w:val="20"/>
+    </w:rPr>
+  </w:style>
+  <w:style w:type="paragraph" w:styleId="CommentSubject">
+    <w:name w:val="annotation subject"/>
+    <w:basedOn w:val="CommentText"/>
+    <w:next w:val="CommentText"/>
+    <w:link w:val="CommentSubjectChar"/>
+    <w:uiPriority w:val="99"/>
+    <w:semiHidden/>
+    <w:unhideWhenUsed/>
+    <w:rsid w:val="000B20DE"/>
+    <w:rPr>
+      <w:b/>
+      <w:bCs/>
+    </w:rPr>
+  </w:style>
+  <w:style w:type="character" w:customStyle="1" w:styleId="CommentSubjectChar">
+    <w:name w:val="Comment Subject Char"/>
+    <w:basedOn w:val="CommentTextChar"/>
+    <w:link w:val="CommentSubject"/>
+    <w:uiPriority w:val="99"/>
+    <w:semiHidden/>
+    <w:rsid w:val="000B20DE"/>
+    <w:rPr>
+      <w:b/>
+      <w:bCs/>
+      <w:sz w:val="20"/>
+      <w:szCs w:val="20"/>
     </w:rPr>
   </w:style>
 </w:styles>
@@ -2633,7 +2817,7 @@
 </file>
 
 <file path=customXml/itemProps1.xml><?xml version="1.0" encoding="utf-8"?>
-<ds:datastoreItem xmlns:ds="http://schemas.openxmlformats.org/officeDocument/2006/customXml" ds:itemID="{E7B09E38-C958-3947-806E-58859929DF11}">
+<ds:datastoreItem xmlns:ds="http://schemas.openxmlformats.org/officeDocument/2006/customXml" ds:itemID="{655D0BC1-822F-554A-8770-A4CAD8A3A1E8}">
   <ds:schemaRefs>
     <ds:schemaRef ds:uri="http://schemas.openxmlformats.org/officeDocument/2006/bibliography"/>
   </ds:schemaRefs>

</xml_diff>